<commit_message>
minor changes again and again and again
</commit_message>
<xml_diff>
--- a/Fock_Hagen_Jenkins.docx
+++ b/Fock_Hagen_Jenkins.docx
@@ -1426,9 +1426,7 @@
         <w:lastRenderedPageBreak/>
         <w:t>Zeitaufwand</w:t>
       </w:r>
-      <w:bookmarkStart w:id="2" w:name="_GoBack"/>
       <w:bookmarkEnd w:id="1"/>
-      <w:bookmarkEnd w:id="2"/>
     </w:p>
     <w:tbl>
       <w:tblPr>
@@ -1504,7 +1502,7 @@
       <w:pPr>
         <w:pStyle w:val="berschrift1"/>
       </w:pPr>
-      <w:bookmarkStart w:id="3" w:name="_Toc442791857"/>
+      <w:bookmarkStart w:id="2" w:name="_Toc442791857"/>
       <w:proofErr w:type="spellStart"/>
       <w:r>
         <w:t>Github</w:t>
@@ -1517,26 +1515,26 @@
       <w:r>
         <w:t>Repo</w:t>
       </w:r>
+      <w:bookmarkEnd w:id="2"/>
+      <w:proofErr w:type="spellEnd"/>
+      <w:r>
+        <w:t xml:space="preserve"> Link</w:t>
+      </w:r>
+    </w:p>
+    <w:p>
+      <w:r>
+        <w:t>https://github.com/hfock-tgm/JenkinsCSV</w:t>
+      </w:r>
+    </w:p>
+    <w:p>
+      <w:pPr>
+        <w:pStyle w:val="berschrift1"/>
+      </w:pPr>
+      <w:bookmarkStart w:id="3" w:name="_Toc442791858"/>
+      <w:r>
+        <w:t>Ergebnisse</w:t>
+      </w:r>
       <w:bookmarkEnd w:id="3"/>
-      <w:proofErr w:type="spellEnd"/>
-      <w:r>
-        <w:t xml:space="preserve"> Link</w:t>
-      </w:r>
-    </w:p>
-    <w:p>
-      <w:r>
-        <w:t>https://github.com/hfock-tgm/JenkinsCSV</w:t>
-      </w:r>
-    </w:p>
-    <w:p>
-      <w:pPr>
-        <w:pStyle w:val="berschrift1"/>
-      </w:pPr>
-      <w:bookmarkStart w:id="4" w:name="_Toc442791858"/>
-      <w:r>
-        <w:t>Ergebnisse</w:t>
-      </w:r>
-      <w:bookmarkEnd w:id="4"/>
     </w:p>
     <w:p>
       <w:r>
@@ -1812,6 +1810,466 @@
     <w:p>
       <w:pPr>
         <w:rPr>
+          <w:lang w:val="de-DE"/>
+        </w:rPr>
+      </w:pPr>
+      <w:r>
+        <w:rPr>
+          <w:lang w:val="de-DE"/>
+        </w:rPr>
+        <w:t>Für die Jenkins</w:t>
+      </w:r>
+      <w:r>
+        <w:rPr>
+          <w:lang w:val="de-DE"/>
+        </w:rPr>
+        <w:t>-E</w:t>
+      </w:r>
+      <w:r>
+        <w:rPr>
+          <w:lang w:val="de-DE"/>
+        </w:rPr>
+        <w:t>instellungen habe ich</w:t>
+      </w:r>
+      <w:r>
+        <w:rPr>
+          <w:lang w:val="de-DE"/>
+        </w:rPr>
+        <w:t xml:space="preserve"> fast</w:t>
+      </w:r>
+      <w:r>
+        <w:rPr>
+          <w:lang w:val="de-DE"/>
+        </w:rPr>
+        <w:t xml:space="preserve"> 1</w:t>
+      </w:r>
+      <w:r>
+        <w:rPr>
+          <w:lang w:val="de-DE"/>
+        </w:rPr>
+        <w:t xml:space="preserve"> zu 1 das Tutorial [6] nachgemacht, bis auf einen Teil, welchen ich abgewandelt habe.</w:t>
+      </w:r>
+    </w:p>
+    <w:p>
+      <w:pPr>
+        <w:rPr>
+          <w:lang w:val="de-DE"/>
+        </w:rPr>
+      </w:pPr>
+    </w:p>
+    <w:p>
+      <w:pPr>
+        <w:rPr>
+          <w:lang w:val="de-DE"/>
+        </w:rPr>
+      </w:pPr>
+      <w:r>
+        <w:rPr>
+          <w:lang w:val="de-DE"/>
+        </w:rPr>
+        <w:t>Anstatt von</w:t>
+      </w:r>
+    </w:p>
+    <w:p>
+      <w:pPr>
+        <w:pBdr>
+          <w:top w:val="single" w:sz="4" w:space="1" w:color="auto"/>
+          <w:left w:val="single" w:sz="4" w:space="4" w:color="auto"/>
+          <w:bottom w:val="single" w:sz="4" w:space="1" w:color="auto"/>
+          <w:right w:val="single" w:sz="4" w:space="4" w:color="auto"/>
+        </w:pBdr>
+        <w:rPr>
+          <w:rFonts w:ascii="Courier New" w:hAnsi="Courier New" w:cs="Courier New"/>
+          <w:lang w:val="en-GB"/>
+        </w:rPr>
+      </w:pPr>
+      <w:r>
+        <w:rPr>
+          <w:rFonts w:ascii="Courier New" w:hAnsi="Courier New" w:cs="Courier New"/>
+          <w:lang w:val="en-GB"/>
+        </w:rPr>
+        <w:t>PYTHONPATH=''</w:t>
+      </w:r>
+    </w:p>
+    <w:p>
+      <w:pPr>
+        <w:pBdr>
+          <w:top w:val="single" w:sz="4" w:space="1" w:color="auto"/>
+          <w:left w:val="single" w:sz="4" w:space="4" w:color="auto"/>
+          <w:bottom w:val="single" w:sz="4" w:space="1" w:color="auto"/>
+          <w:right w:val="single" w:sz="4" w:space="4" w:color="auto"/>
+        </w:pBdr>
+        <w:rPr>
+          <w:rFonts w:ascii="Courier New" w:hAnsi="Courier New" w:cs="Courier New"/>
+          <w:lang w:val="en-GB"/>
+        </w:rPr>
+      </w:pPr>
+      <w:proofErr w:type="spellStart"/>
+      <w:r>
+        <w:rPr>
+          <w:rFonts w:ascii="Courier New" w:hAnsi="Courier New" w:cs="Courier New"/>
+          <w:lang w:val="en-GB"/>
+        </w:rPr>
+        <w:t>nosetests</w:t>
+      </w:r>
+      <w:proofErr w:type="spellEnd"/>
+      <w:r>
+        <w:rPr>
+          <w:rFonts w:ascii="Courier New" w:hAnsi="Courier New" w:cs="Courier New"/>
+          <w:lang w:val="en-GB"/>
+        </w:rPr>
+        <w:t xml:space="preserve"> --with-</w:t>
+      </w:r>
+      <w:proofErr w:type="spellStart"/>
+      <w:r>
+        <w:rPr>
+          <w:rFonts w:ascii="Courier New" w:hAnsi="Courier New" w:cs="Courier New"/>
+          <w:lang w:val="en-GB"/>
+        </w:rPr>
+        <w:t>xunit</w:t>
+      </w:r>
+      <w:proofErr w:type="spellEnd"/>
+      <w:r>
+        <w:rPr>
+          <w:rFonts w:ascii="Courier New" w:hAnsi="Courier New" w:cs="Courier New"/>
+          <w:lang w:val="en-GB"/>
+        </w:rPr>
+        <w:t xml:space="preserve"> --all-modules --traverse-namespace --with-coverage --cover-package=project1 --cover-inclusive</w:t>
+      </w:r>
+    </w:p>
+    <w:p>
+      <w:pPr>
+        <w:pBdr>
+          <w:top w:val="single" w:sz="4" w:space="1" w:color="auto"/>
+          <w:left w:val="single" w:sz="4" w:space="4" w:color="auto"/>
+          <w:bottom w:val="single" w:sz="4" w:space="1" w:color="auto"/>
+          <w:right w:val="single" w:sz="4" w:space="4" w:color="auto"/>
+        </w:pBdr>
+        <w:rPr>
+          <w:rFonts w:ascii="Courier New" w:hAnsi="Courier New" w:cs="Courier New"/>
+          <w:lang w:val="en-GB"/>
+        </w:rPr>
+      </w:pPr>
+      <w:r>
+        <w:rPr>
+          <w:rFonts w:ascii="Courier New" w:hAnsi="Courier New" w:cs="Courier New"/>
+          <w:lang w:val="en-GB"/>
+        </w:rPr>
+        <w:t>python -m coverage xml --include=project1*</w:t>
+      </w:r>
+    </w:p>
+    <w:p>
+      <w:pPr>
+        <w:pBdr>
+          <w:top w:val="single" w:sz="4" w:space="1" w:color="auto"/>
+          <w:left w:val="single" w:sz="4" w:space="4" w:color="auto"/>
+          <w:bottom w:val="single" w:sz="4" w:space="1" w:color="auto"/>
+          <w:right w:val="single" w:sz="4" w:space="4" w:color="auto"/>
+        </w:pBdr>
+        <w:rPr>
+          <w:rFonts w:ascii="Courier New" w:hAnsi="Courier New" w:cs="Courier New"/>
+          <w:lang w:val="en-GB"/>
+        </w:rPr>
+      </w:pPr>
+      <w:proofErr w:type="spellStart"/>
+      <w:r>
+        <w:rPr>
+          <w:rFonts w:ascii="Courier New" w:hAnsi="Courier New" w:cs="Courier New"/>
+          <w:lang w:val="en-GB"/>
+        </w:rPr>
+        <w:t>pylint</w:t>
+      </w:r>
+      <w:proofErr w:type="spellEnd"/>
+      <w:r>
+        <w:rPr>
+          <w:rFonts w:ascii="Courier New" w:hAnsi="Courier New" w:cs="Courier New"/>
+          <w:lang w:val="en-GB"/>
+        </w:rPr>
+        <w:t xml:space="preserve"> -f </w:t>
+      </w:r>
+      <w:proofErr w:type="spellStart"/>
+      <w:r>
+        <w:rPr>
+          <w:rFonts w:ascii="Courier New" w:hAnsi="Courier New" w:cs="Courier New"/>
+          <w:lang w:val="en-GB"/>
+        </w:rPr>
+        <w:t>parseable</w:t>
+      </w:r>
+      <w:proofErr w:type="spellEnd"/>
+      <w:r>
+        <w:rPr>
+          <w:rFonts w:ascii="Courier New" w:hAnsi="Courier New" w:cs="Courier New"/>
+          <w:lang w:val="en-GB"/>
+        </w:rPr>
+        <w:t xml:space="preserve"> -d I</w:t>
+      </w:r>
+      <w:proofErr w:type="gramStart"/>
+      <w:r>
+        <w:rPr>
+          <w:rFonts w:ascii="Courier New" w:hAnsi="Courier New" w:cs="Courier New"/>
+          <w:lang w:val="en-GB"/>
+        </w:rPr>
+        <w:t>0011,R</w:t>
+      </w:r>
+      <w:proofErr w:type="gramEnd"/>
+      <w:r>
+        <w:rPr>
+          <w:rFonts w:ascii="Courier New" w:hAnsi="Courier New" w:cs="Courier New"/>
+          <w:lang w:val="en-GB"/>
+        </w:rPr>
+        <w:t xml:space="preserve">0801 project1 | tee </w:t>
+      </w:r>
+      <w:proofErr w:type="spellStart"/>
+      <w:r>
+        <w:rPr>
+          <w:rFonts w:ascii="Courier New" w:hAnsi="Courier New" w:cs="Courier New"/>
+          <w:lang w:val="en-GB"/>
+        </w:rPr>
+        <w:t>pylint.out</w:t>
+      </w:r>
+      <w:proofErr w:type="spellEnd"/>
+    </w:p>
+    <w:p>
+      <w:pPr>
+        <w:rPr>
+          <w:lang w:val="en-GB"/>
+        </w:rPr>
+      </w:pPr>
+      <w:proofErr w:type="spellStart"/>
+      <w:r>
+        <w:rPr>
+          <w:lang w:val="en-GB"/>
+        </w:rPr>
+        <w:t>habe</w:t>
+      </w:r>
+      <w:proofErr w:type="spellEnd"/>
+      <w:r>
+        <w:rPr>
+          <w:lang w:val="en-GB"/>
+        </w:rPr>
+        <w:t xml:space="preserve"> </w:t>
+      </w:r>
+      <w:proofErr w:type="spellStart"/>
+      <w:r>
+        <w:rPr>
+          <w:lang w:val="en-GB"/>
+        </w:rPr>
+        <w:t>ich</w:t>
+      </w:r>
+      <w:proofErr w:type="spellEnd"/>
+      <w:r>
+        <w:rPr>
+          <w:lang w:val="en-GB"/>
+        </w:rPr>
+        <w:t xml:space="preserve"> </w:t>
+      </w:r>
+    </w:p>
+    <w:p>
+      <w:pPr>
+        <w:pBdr>
+          <w:top w:val="single" w:sz="4" w:space="1" w:color="auto"/>
+          <w:left w:val="single" w:sz="4" w:space="4" w:color="auto"/>
+          <w:bottom w:val="single" w:sz="4" w:space="1" w:color="auto"/>
+          <w:right w:val="single" w:sz="4" w:space="4" w:color="auto"/>
+        </w:pBdr>
+        <w:rPr>
+          <w:rFonts w:ascii="Courier New" w:hAnsi="Courier New" w:cs="Courier New"/>
+          <w:lang w:val="en-GB"/>
+        </w:rPr>
+      </w:pPr>
+      <w:r>
+        <w:rPr>
+          <w:rFonts w:ascii="Courier New" w:hAnsi="Courier New" w:cs="Courier New"/>
+          <w:lang w:val="en-GB"/>
+        </w:rPr>
+        <w:t>PYTHONPATH=''</w:t>
+      </w:r>
+    </w:p>
+    <w:p>
+      <w:pPr>
+        <w:pBdr>
+          <w:top w:val="single" w:sz="4" w:space="1" w:color="auto"/>
+          <w:left w:val="single" w:sz="4" w:space="4" w:color="auto"/>
+          <w:bottom w:val="single" w:sz="4" w:space="1" w:color="auto"/>
+          <w:right w:val="single" w:sz="4" w:space="4" w:color="auto"/>
+        </w:pBdr>
+        <w:rPr>
+          <w:rFonts w:ascii="Courier New" w:hAnsi="Courier New" w:cs="Courier New"/>
+          <w:lang w:val="en-GB"/>
+        </w:rPr>
+      </w:pPr>
+      <w:proofErr w:type="spellStart"/>
+      <w:r>
+        <w:rPr>
+          <w:rFonts w:ascii="Courier New" w:hAnsi="Courier New" w:cs="Courier New"/>
+          <w:lang w:val="en-GB"/>
+        </w:rPr>
+        <w:t>nosetests</w:t>
+      </w:r>
+      <w:proofErr w:type="spellEnd"/>
+      <w:r>
+        <w:rPr>
+          <w:rFonts w:ascii="Courier New" w:hAnsi="Courier New" w:cs="Courier New"/>
+          <w:lang w:val="en-GB"/>
+        </w:rPr>
+        <w:t xml:space="preserve"> --with-</w:t>
+      </w:r>
+      <w:proofErr w:type="spellStart"/>
+      <w:r>
+        <w:rPr>
+          <w:rFonts w:ascii="Courier New" w:hAnsi="Courier New" w:cs="Courier New"/>
+          <w:lang w:val="en-GB"/>
+        </w:rPr>
+        <w:t>xunit</w:t>
+      </w:r>
+      <w:proofErr w:type="spellEnd"/>
+      <w:r>
+        <w:rPr>
+          <w:rFonts w:ascii="Courier New" w:hAnsi="Courier New" w:cs="Courier New"/>
+          <w:lang w:val="en-GB"/>
+        </w:rPr>
+        <w:t xml:space="preserve"> --all-modules --traverse-namespace --with-coverage </w:t>
+      </w:r>
+      <w:bookmarkStart w:id="4" w:name="_GoBack"/>
+      <w:bookmarkEnd w:id="4"/>
+      <w:r>
+        <w:rPr>
+          <w:rFonts w:ascii="Courier New" w:hAnsi="Courier New" w:cs="Courier New"/>
+          <w:lang w:val="en-GB"/>
+        </w:rPr>
+        <w:t>--cover-inclusive</w:t>
+      </w:r>
+    </w:p>
+    <w:p>
+      <w:pPr>
+        <w:pBdr>
+          <w:top w:val="single" w:sz="4" w:space="1" w:color="auto"/>
+          <w:left w:val="single" w:sz="4" w:space="4" w:color="auto"/>
+          <w:bottom w:val="single" w:sz="4" w:space="1" w:color="auto"/>
+          <w:right w:val="single" w:sz="4" w:space="4" w:color="auto"/>
+        </w:pBdr>
+        <w:rPr>
+          <w:rFonts w:ascii="Courier New" w:hAnsi="Courier New" w:cs="Courier New"/>
+          <w:lang w:val="en-GB"/>
+        </w:rPr>
+      </w:pPr>
+      <w:r>
+        <w:rPr>
+          <w:rFonts w:ascii="Courier New" w:hAnsi="Courier New" w:cs="Courier New"/>
+          <w:lang w:val="en-GB"/>
+        </w:rPr>
+        <w:t xml:space="preserve">python -m coverage xml </w:t>
+      </w:r>
+    </w:p>
+    <w:p>
+      <w:pPr>
+        <w:pBdr>
+          <w:top w:val="single" w:sz="4" w:space="1" w:color="auto"/>
+          <w:left w:val="single" w:sz="4" w:space="4" w:color="auto"/>
+          <w:bottom w:val="single" w:sz="4" w:space="1" w:color="auto"/>
+          <w:right w:val="single" w:sz="4" w:space="4" w:color="auto"/>
+        </w:pBdr>
+        <w:rPr>
+          <w:rFonts w:ascii="Courier New" w:hAnsi="Courier New" w:cs="Courier New"/>
+          <w:lang w:val="en-GB"/>
+        </w:rPr>
+      </w:pPr>
+      <w:proofErr w:type="spellStart"/>
+      <w:r>
+        <w:rPr>
+          <w:rFonts w:ascii="Courier New" w:hAnsi="Courier New" w:cs="Courier New"/>
+          <w:lang w:val="en-GB"/>
+        </w:rPr>
+        <w:t>pylint</w:t>
+      </w:r>
+      <w:proofErr w:type="spellEnd"/>
+      <w:r>
+        <w:rPr>
+          <w:rFonts w:ascii="Courier New" w:hAnsi="Courier New" w:cs="Courier New"/>
+          <w:lang w:val="en-GB"/>
+        </w:rPr>
+        <w:t xml:space="preserve"> -f </w:t>
+      </w:r>
+      <w:proofErr w:type="spellStart"/>
+      <w:r>
+        <w:rPr>
+          <w:rFonts w:ascii="Courier New" w:hAnsi="Courier New" w:cs="Courier New"/>
+          <w:lang w:val="en-GB"/>
+        </w:rPr>
+        <w:t>parseable</w:t>
+      </w:r>
+      <w:proofErr w:type="spellEnd"/>
+      <w:r>
+        <w:rPr>
+          <w:rFonts w:ascii="Courier New" w:hAnsi="Courier New" w:cs="Courier New"/>
+          <w:lang w:val="en-GB"/>
+        </w:rPr>
+        <w:t xml:space="preserve"> -d I</w:t>
+      </w:r>
+      <w:proofErr w:type="gramStart"/>
+      <w:r>
+        <w:rPr>
+          <w:rFonts w:ascii="Courier New" w:hAnsi="Courier New" w:cs="Courier New"/>
+          <w:lang w:val="en-GB"/>
+        </w:rPr>
+        <w:t>0011,R</w:t>
+      </w:r>
+      <w:proofErr w:type="gramEnd"/>
+      <w:r>
+        <w:rPr>
+          <w:rFonts w:ascii="Courier New" w:hAnsi="Courier New" w:cs="Courier New"/>
+          <w:lang w:val="en-GB"/>
+        </w:rPr>
+        <w:t xml:space="preserve">0801 </w:t>
+      </w:r>
+      <w:r>
+        <w:rPr>
+          <w:rFonts w:ascii="Courier New" w:hAnsi="Courier New" w:cs="Courier New"/>
+          <w:lang w:val="en-GB"/>
+        </w:rPr>
+        <w:t>CSVReader.py</w:t>
+      </w:r>
+      <w:r>
+        <w:rPr>
+          <w:rFonts w:ascii="Courier New" w:hAnsi="Courier New" w:cs="Courier New"/>
+          <w:lang w:val="en-GB"/>
+        </w:rPr>
+        <w:t xml:space="preserve"> | tee </w:t>
+      </w:r>
+      <w:proofErr w:type="spellStart"/>
+      <w:r>
+        <w:rPr>
+          <w:rFonts w:ascii="Courier New" w:hAnsi="Courier New" w:cs="Courier New"/>
+          <w:lang w:val="en-GB"/>
+        </w:rPr>
+        <w:t>pylint.out</w:t>
+      </w:r>
+      <w:proofErr w:type="spellEnd"/>
+    </w:p>
+    <w:p>
+      <w:pPr>
+        <w:rPr>
+          <w:lang w:val="en-GB"/>
+        </w:rPr>
+      </w:pPr>
+      <w:proofErr w:type="spellStart"/>
+      <w:r>
+        <w:rPr>
+          <w:lang w:val="en-GB"/>
+        </w:rPr>
+        <w:t>verwendet</w:t>
+      </w:r>
+      <w:proofErr w:type="spellEnd"/>
+      <w:r>
+        <w:rPr>
+          <w:lang w:val="en-GB"/>
+        </w:rPr>
+        <w:t>.</w:t>
+      </w:r>
+    </w:p>
+    <w:p>
+      <w:pPr>
+        <w:rPr>
           <w:lang w:val="en-GB"/>
         </w:rPr>
       </w:pPr>
@@ -1825,13 +2283,21 @@
     <w:p>
       <w:pPr>
         <w:pStyle w:val="berschrift1"/>
+        <w:rPr>
+          <w:lang w:val="en-GB"/>
+        </w:rPr>
       </w:pPr>
       <w:bookmarkStart w:id="5" w:name="_Toc442791859"/>
-      <w:r>
+      <w:proofErr w:type="spellStart"/>
+      <w:r>
+        <w:rPr>
+          <w:lang w:val="en-GB"/>
+        </w:rPr>
         <w:lastRenderedPageBreak/>
         <w:t>Quellen</w:t>
       </w:r>
       <w:bookmarkEnd w:id="5"/>
+      <w:proofErr w:type="spellEnd"/>
     </w:p>
     <w:p>
       <w:pPr>
@@ -2281,7 +2747,7 @@
             <w:noProof/>
             <w:lang w:val="de-DE"/>
           </w:rPr>
-          <w:t>4</w:t>
+          <w:t>6</w:t>
         </w:r>
         <w:r>
           <w:fldChar w:fldCharType="end"/>
@@ -3519,7 +3985,7 @@
 </file>
 
 <file path=customXml/itemProps1.xml><?xml version="1.0" encoding="utf-8"?>
-<ds:datastoreItem xmlns:ds="http://schemas.openxmlformats.org/officeDocument/2006/customXml" ds:itemID="{91ACB252-CE71-4899-81A0-59F9D7EF4E26}">
+<ds:datastoreItem xmlns:ds="http://schemas.openxmlformats.org/officeDocument/2006/customXml" ds:itemID="{A1FE43E1-FF70-40E5-80C6-6213E0EF8A65}">
   <ds:schemaRefs>
     <ds:schemaRef ds:uri="http://schemas.openxmlformats.org/officeDocument/2006/bibliography"/>
   </ds:schemaRefs>

</xml_diff>